<commit_message>
Updated tag line and exp
</commit_message>
<xml_diff>
--- a/assets/pdf/SrujanResume.docx
+++ b/assets/pdf/SrujanResume.docx
@@ -143,23 +143,7 @@
             <w:sz w:val="20"/>
             <w:szCs w:val="20"/>
           </w:rPr>
-          <w:t>Po</w:t>
-        </w:r>
-        <w:r>
-          <w:rPr>
-            <w:rStyle w:val="Hyperlink"/>
-            <w:sz w:val="20"/>
-            <w:szCs w:val="20"/>
-          </w:rPr>
-          <w:t>r</w:t>
-        </w:r>
-        <w:r>
-          <w:rPr>
-            <w:rStyle w:val="Hyperlink"/>
-            <w:sz w:val="20"/>
-            <w:szCs w:val="20"/>
-          </w:rPr>
-          <w:t>tfolio</w:t>
+          <w:t>Portfolio</w:t>
         </w:r>
       </w:hyperlink>
       <w:r>
@@ -617,7 +601,26 @@
           <w:sz w:val="18"/>
           <w:szCs w:val="18"/>
         </w:rPr>
-        <w:t>3.3/4.0</w:t>
+        <w:t>3.</w:t>
+      </w:r>
+      <w:r>
+        <w:rPr>
+          <w:b/>
+          <w:bCs/>
+          <w:sz w:val="18"/>
+          <w:szCs w:val="18"/>
+        </w:rPr>
+        <w:t>5</w:t>
+      </w:r>
+      <w:r>
+        <w:rPr>
+          <w:rFonts w:hint="cs"/>
+          <w:b/>
+          <w:bCs/>
+          <w:sz w:val="18"/>
+          <w:szCs w:val="18"/>
+        </w:rPr>
+        <w:t>/4.0</w:t>
       </w:r>
     </w:p>
     <w:p>
@@ -754,143 +757,167 @@
       <w:pPr>
         <w:pStyle w:val="BodyText"/>
         <w:spacing w:before="9"/>
-        <w:ind w:left="105" w:firstLine="0"/>
-      </w:pPr>
-      <w:r>
-        <w:rPr>
-          <w:rFonts w:hint="cs"/>
-          <w:b/>
-          <w:bCs/>
-        </w:rPr>
-        <w:t>Languages/Databases:</w:t>
-      </w:r>
-      <w:r>
-        <w:rPr>
-          <w:rFonts w:hint="cs"/>
-        </w:rPr>
-        <w:t xml:space="preserve"> Python, R, C#, JavaScript, MySQL, PostgreSQL, NoSQL</w:t>
-      </w:r>
-      <w:r>
-        <w:rPr>
-          <w:rFonts w:hint="cs"/>
-        </w:rPr>
-        <w:br/>
-      </w:r>
-      <w:r>
-        <w:rPr>
-          <w:rFonts w:hint="cs"/>
-          <w:b/>
-          <w:bCs/>
-        </w:rPr>
-        <w:t>Frameworks/Libraries:</w:t>
-      </w:r>
-      <w:r>
-        <w:rPr>
-          <w:rFonts w:hint="cs"/>
-        </w:rPr>
-        <w:t xml:space="preserve"> NumPy, Pandas, Scikit-Learn, Matplotlib, </w:t>
+        <w:ind w:left="465"/>
+        <w:rPr>
+          <w:b/>
+          <w:bCs/>
+        </w:rPr>
+      </w:pPr>
+      <w:r>
+        <w:rPr>
+          <w:b/>
+          <w:bCs/>
+        </w:rPr>
+        <w:t xml:space="preserve">Languages/Databases: </w:t>
+      </w:r>
+      <w:r>
+        <w:t>Python, R, C#, JavaScript, MySQL, PostgreSQL, NoSQL, SQL</w:t>
+      </w:r>
+    </w:p>
+    <w:p>
+      <w:pPr>
+        <w:pStyle w:val="BodyText"/>
+        <w:spacing w:before="9"/>
+        <w:ind w:left="465"/>
+      </w:pPr>
+      <w:r>
+        <w:rPr>
+          <w:b/>
+          <w:bCs/>
+        </w:rPr>
+        <w:t xml:space="preserve">Frameworks/Libraries: </w:t>
+      </w:r>
+      <w:r>
+        <w:t xml:space="preserve">NumPy, Pandas, Scikit-Learn, Matplotlib, </w:t>
       </w:r>
       <w:proofErr w:type="spellStart"/>
       <w:r>
-        <w:rPr>
-          <w:rFonts w:hint="cs"/>
-        </w:rPr>
         <w:t>PySpark</w:t>
       </w:r>
       <w:proofErr w:type="spellEnd"/>
       <w:r>
-        <w:rPr>
-          <w:rFonts w:hint="cs"/>
-        </w:rPr>
-        <w:t xml:space="preserve">, TensorFlow, </w:t>
+        <w:t>, TensorFlow, PyTorch, Hadoop, Hive</w:t>
+      </w:r>
+    </w:p>
+    <w:p>
+      <w:pPr>
+        <w:pStyle w:val="BodyText"/>
+        <w:spacing w:before="9"/>
+        <w:ind w:left="465"/>
+        <w:rPr>
+          <w:b/>
+          <w:bCs/>
+        </w:rPr>
+      </w:pPr>
+      <w:r>
+        <w:rPr>
+          <w:b/>
+          <w:bCs/>
+        </w:rPr>
+        <w:t xml:space="preserve">Cloud Services: </w:t>
+      </w:r>
+      <w:r>
+        <w:t>AWS (S3, Glue, Athena, EC2, EMR, Redshift), Salesforce</w:t>
+      </w:r>
+    </w:p>
+    <w:p>
+      <w:pPr>
+        <w:pStyle w:val="BodyText"/>
+        <w:spacing w:before="9"/>
+        <w:ind w:left="465"/>
+        <w:rPr>
+          <w:b/>
+          <w:bCs/>
+        </w:rPr>
+      </w:pPr>
+      <w:r>
+        <w:rPr>
+          <w:b/>
+          <w:bCs/>
+        </w:rPr>
+        <w:t>Data Visualization Tools:</w:t>
+      </w:r>
+      <w:r>
+        <w:t xml:space="preserve"> Tableau, Power BI, QuickSight, Excel, DENEB</w:t>
+      </w:r>
+    </w:p>
+    <w:p>
+      <w:pPr>
+        <w:pStyle w:val="BodyText"/>
+        <w:spacing w:before="9"/>
+        <w:ind w:left="465"/>
+        <w:rPr>
+          <w:b/>
+          <w:bCs/>
+        </w:rPr>
+      </w:pPr>
+      <w:r>
+        <w:rPr>
+          <w:b/>
+          <w:bCs/>
+        </w:rPr>
+        <w:t xml:space="preserve">Data Engineering &amp; ETL Tools: </w:t>
+      </w:r>
+      <w:r>
+        <w:t>Apache Kafka, AWS Glue, Redshift</w:t>
+      </w:r>
+    </w:p>
+    <w:p>
+      <w:pPr>
+        <w:pStyle w:val="BodyText"/>
+        <w:spacing w:before="9"/>
+        <w:ind w:left="465"/>
+        <w:rPr>
+          <w:b/>
+          <w:bCs/>
+        </w:rPr>
+      </w:pPr>
+      <w:r>
+        <w:rPr>
+          <w:b/>
+          <w:bCs/>
+        </w:rPr>
+        <w:t xml:space="preserve">Development Tools: </w:t>
+      </w:r>
+      <w:r>
+        <w:t xml:space="preserve">Google </w:t>
       </w:r>
       <w:proofErr w:type="spellStart"/>
       <w:r>
-        <w:rPr>
-          <w:rFonts w:hint="cs"/>
-        </w:rPr>
-        <w:t>PyTorch</w:t>
+        <w:t>Dialogflow</w:t>
       </w:r>
       <w:proofErr w:type="spellEnd"/>
       <w:r>
-        <w:rPr>
-          <w:rFonts w:hint="cs"/>
-        </w:rPr>
-        <w:t>, Hadoop, Hive</w:t>
-      </w:r>
-      <w:r>
-        <w:rPr>
-          <w:rFonts w:hint="cs"/>
-        </w:rPr>
-        <w:br/>
-      </w:r>
-      <w:r>
-        <w:rPr>
-          <w:rFonts w:hint="cs"/>
-          <w:b/>
-          <w:bCs/>
-        </w:rPr>
-        <w:t>Cloud/Analytics Platforms:</w:t>
-      </w:r>
-      <w:r>
-        <w:rPr>
-          <w:rFonts w:hint="cs"/>
-        </w:rPr>
-        <w:t xml:space="preserve"> AWS (S3, Glue, Athena, EC2, EMR, Redshift), Salesforce</w:t>
-      </w:r>
-      <w:r>
-        <w:rPr>
-          <w:rFonts w:hint="cs"/>
-        </w:rPr>
-        <w:br/>
-      </w:r>
-      <w:r>
-        <w:rPr>
-          <w:rFonts w:hint="cs"/>
-          <w:b/>
-          <w:bCs/>
-        </w:rPr>
-        <w:t>Data Visualization Tools:</w:t>
-      </w:r>
-      <w:r>
-        <w:rPr>
-          <w:rFonts w:hint="cs"/>
-        </w:rPr>
-        <w:t xml:space="preserve"> Tableau, Power BI, SSAS, MS Excel, </w:t>
+        <w:t xml:space="preserve">, </w:t>
       </w:r>
       <w:proofErr w:type="spellStart"/>
       <w:r>
-        <w:rPr>
-          <w:rFonts w:hint="cs"/>
-        </w:rPr>
-        <w:t>Quicksights</w:t>
+        <w:t>FastAPI</w:t>
       </w:r>
       <w:proofErr w:type="spellEnd"/>
       <w:r>
-        <w:rPr>
-          <w:rFonts w:hint="cs"/>
-        </w:rPr>
-        <w:br/>
-      </w:r>
-      <w:r>
-        <w:rPr>
-          <w:rFonts w:hint="cs"/>
-          <w:b/>
-          <w:bCs/>
-        </w:rPr>
-        <w:t>Other Skills:</w:t>
-      </w:r>
-      <w:r>
-        <w:rPr>
-          <w:rFonts w:hint="cs"/>
-        </w:rPr>
-        <w:t xml:space="preserve"> GitHub, Jira, Agile Development, MS PowerPoint, AI Tools, ITIL, ISO, NIST, COBIT</w:t>
-      </w:r>
-      <w:r>
-        <w:rPr>
-          <w:rFonts w:hint="cs"/>
-        </w:rPr>
-        <w:t>, ERD.</w:t>
+        <w:t>, GitHub, HTML, CSS, Java, Jira, Agile Development</w:t>
+      </w:r>
+    </w:p>
+    <w:p>
+      <w:pPr>
+        <w:pStyle w:val="BodyText"/>
+        <w:spacing w:before="9"/>
+        <w:ind w:left="465"/>
+        <w:rPr>
+          <w:b/>
+          <w:bCs/>
+        </w:rPr>
+      </w:pPr>
+      <w:r>
+        <w:rPr>
+          <w:b/>
+          <w:bCs/>
+        </w:rPr>
+        <w:t xml:space="preserve">Standards &amp; Methodologies: </w:t>
+      </w:r>
+      <w:r>
+        <w:t>ITIL, ISO, NIST, COBIT, ERD</w:t>
       </w:r>
     </w:p>
     <w:p>
@@ -950,18 +977,35 @@
         </w:rPr>
         <w:t xml:space="preserve"> </w:t>
       </w:r>
-      <w:hyperlink r:id="rId15" w:history="1">
-        <w:r>
-          <w:rPr>
-            <w:rStyle w:val="Hyperlink"/>
-            <w:rFonts w:ascii="Apple Color Emoji" w:hAnsi="Apple Color Emoji" w:cs="Apple Color Emoji"/>
-            <w:w w:val="95"/>
-            <w:sz w:val="18"/>
-            <w:szCs w:val="18"/>
-          </w:rPr>
-          <w:t>🔗</w:t>
-        </w:r>
-      </w:hyperlink>
+      <w:r>
+        <w:fldChar w:fldCharType="begin"/>
+      </w:r>
+      <w:r>
+        <w:instrText>HYPERLINK "https://github.com/SrujanSShetty?tab=repositories"</w:instrText>
+      </w:r>
+      <w:r>
+        <w:fldChar w:fldCharType="separate"/>
+      </w:r>
+      <w:r>
+        <w:rPr>
+          <w:rStyle w:val="Hyperlink"/>
+          <w:rFonts w:ascii="Apple Color Emoji" w:hAnsi="Apple Color Emoji" w:cs="Apple Color Emoji"/>
+          <w:w w:val="95"/>
+          <w:sz w:val="18"/>
+          <w:szCs w:val="18"/>
+        </w:rPr>
+        <w:t>🔗</w:t>
+      </w:r>
+      <w:r>
+        <w:rPr>
+          <w:rStyle w:val="Hyperlink"/>
+          <w:rFonts w:ascii="Apple Color Emoji" w:hAnsi="Apple Color Emoji" w:cs="Apple Color Emoji"/>
+          <w:w w:val="95"/>
+          <w:sz w:val="18"/>
+          <w:szCs w:val="18"/>
+        </w:rPr>
+        <w:fldChar w:fldCharType="end"/>
+      </w:r>
     </w:p>
     <w:p>
       <w:pPr>
@@ -1066,19 +1110,29 @@
         <w:ind w:left="105"/>
         <w:jc w:val="both"/>
         <w:rPr>
-          <w:sz w:val="17"/>
-          <w:szCs w:val="17"/>
-        </w:rPr>
-      </w:pPr>
-      <w:r>
-        <w:rPr>
-          <w:rFonts w:hint="cs"/>
-          <w:b/>
-          <w:bCs/>
-          <w:sz w:val="17"/>
-          <w:szCs w:val="17"/>
-        </w:rPr>
-        <w:t>Real-Time Stock Market Data Processing Engine</w:t>
+          <w:b/>
+          <w:bCs/>
+          <w:sz w:val="17"/>
+          <w:szCs w:val="17"/>
+        </w:rPr>
+      </w:pPr>
+      <w:r>
+        <w:rPr>
+          <w:b/>
+          <w:bCs/>
+          <w:sz w:val="17"/>
+          <w:szCs w:val="17"/>
+        </w:rPr>
+        <w:t>Video Game Purchase Analytics</w:t>
+      </w:r>
+      <w:r>
+        <w:rPr>
+          <w:b/>
+          <w:bCs/>
+          <w:sz w:val="17"/>
+          <w:szCs w:val="17"/>
+        </w:rPr>
+        <w:t xml:space="preserve"> using advanced SQL.</w:t>
       </w:r>
     </w:p>
     <w:p>
@@ -1094,11 +1148,52 @@
       </w:pPr>
       <w:r>
         <w:rPr>
-          <w:rFonts w:hint="cs"/>
-          <w:sz w:val="17"/>
-          <w:szCs w:val="17"/>
-        </w:rPr>
-        <w:t>Developed a real-time stock market data engine using Apache Kafka, Python, and AWS. Simulated data production, integrated Kafka for event streaming, and used AWS Glue and Athena for real-time analytics. This project improved data engineering and cloud-based data management skills.</w:t>
+          <w:sz w:val="17"/>
+          <w:szCs w:val="17"/>
+        </w:rPr>
+        <w:t>Designed and managed an SQL database for video game purchase data across platforms using DDL and DML. Employed aggregate functions for key metrics, and complex joins</w:t>
+      </w:r>
+      <w:r>
+        <w:rPr>
+          <w:sz w:val="17"/>
+          <w:szCs w:val="17"/>
+        </w:rPr>
+        <w:t xml:space="preserve"> </w:t>
+      </w:r>
+      <w:r>
+        <w:rPr>
+          <w:sz w:val="17"/>
+          <w:szCs w:val="17"/>
+        </w:rPr>
+        <w:t>to merge data from multiple sources. Applied</w:t>
+      </w:r>
+      <w:r>
+        <w:rPr>
+          <w:sz w:val="17"/>
+          <w:szCs w:val="17"/>
+        </w:rPr>
+        <w:t xml:space="preserve"> </w:t>
+      </w:r>
+      <w:r>
+        <w:rPr>
+          <w:sz w:val="17"/>
+          <w:szCs w:val="17"/>
+        </w:rPr>
+        <w:t>data aggregation and filtering</w:t>
+      </w:r>
+      <w:r>
+        <w:rPr>
+          <w:sz w:val="17"/>
+          <w:szCs w:val="17"/>
+        </w:rPr>
+        <w:t xml:space="preserve"> </w:t>
+      </w:r>
+      <w:r>
+        <w:rPr>
+          <w:sz w:val="17"/>
+          <w:szCs w:val="17"/>
+        </w:rPr>
+        <w:t>to segment data by demographics and platform. Optimized queries with indexing, used window functions for ranking, and automated reports with stored procedures. Developed Tableau dashboards for trend visualization, top games, and customer insights, enhancing decision-making and marketing strategies.</w:t>
       </w:r>
     </w:p>
     <w:p>
@@ -1108,6 +1203,8 @@
         <w:ind w:left="105"/>
         <w:jc w:val="both"/>
         <w:rPr>
+          <w:b/>
+          <w:bCs/>
           <w:sz w:val="17"/>
           <w:szCs w:val="17"/>
         </w:rPr>
@@ -1120,19 +1217,20 @@
         <w:ind w:left="105"/>
         <w:jc w:val="both"/>
         <w:rPr>
-          <w:sz w:val="17"/>
-          <w:szCs w:val="17"/>
-        </w:rPr>
-      </w:pPr>
-      <w:r>
-        <w:rPr>
-          <w:rFonts w:hint="cs"/>
-          <w:b/>
-          <w:bCs/>
-          <w:sz w:val="17"/>
-          <w:szCs w:val="17"/>
-        </w:rPr>
-        <w:t>End-to-End Data Engineering on Spotify Data (AWS)</w:t>
+          <w:b/>
+          <w:bCs/>
+          <w:sz w:val="17"/>
+          <w:szCs w:val="17"/>
+        </w:rPr>
+      </w:pPr>
+      <w:r>
+        <w:rPr>
+          <w:b/>
+          <w:bCs/>
+          <w:sz w:val="17"/>
+          <w:szCs w:val="17"/>
+        </w:rPr>
+        <w:t>LinkedIn DataMart with ETL and Power BI</w:t>
       </w:r>
     </w:p>
     <w:p>
@@ -1148,29 +1246,38 @@
       </w:pPr>
       <w:r>
         <w:rPr>
-          <w:rFonts w:hint="cs"/>
-          <w:sz w:val="17"/>
-          <w:szCs w:val="17"/>
-        </w:rPr>
-        <w:t xml:space="preserve">Built a data engineering pipeline on AWS for Spotify data, leveraging S3, Glue, and Athena to improve data processing efficiency by 40%. Created AWS </w:t>
-      </w:r>
-      <w:proofErr w:type="spellStart"/>
-      <w:r>
-        <w:rPr>
-          <w:rFonts w:hint="cs"/>
-          <w:sz w:val="17"/>
-          <w:szCs w:val="17"/>
-        </w:rPr>
-        <w:t>QuickSight</w:t>
-      </w:r>
-      <w:proofErr w:type="spellEnd"/>
-      <w:r>
-        <w:rPr>
-          <w:rFonts w:hint="cs"/>
-          <w:sz w:val="17"/>
-          <w:szCs w:val="17"/>
-        </w:rPr>
-        <w:t xml:space="preserve"> dashboards to visualize music trends and enhance decision-making.</w:t>
+          <w:sz w:val="17"/>
+          <w:szCs w:val="17"/>
+        </w:rPr>
+        <w:t>Designed and deployed a LinkedIn DataMart using Curl API,</w:t>
+      </w:r>
+      <w:r>
+        <w:rPr>
+          <w:sz w:val="17"/>
+          <w:szCs w:val="17"/>
+        </w:rPr>
+        <w:t xml:space="preserve"> </w:t>
+      </w:r>
+      <w:r>
+        <w:rPr>
+          <w:sz w:val="17"/>
+          <w:szCs w:val="17"/>
+        </w:rPr>
+        <w:t xml:space="preserve">Excel, </w:t>
+      </w:r>
+      <w:r>
+        <w:rPr>
+          <w:sz w:val="17"/>
+          <w:szCs w:val="17"/>
+        </w:rPr>
+        <w:t>SQL</w:t>
+      </w:r>
+      <w:r>
+        <w:rPr>
+          <w:sz w:val="17"/>
+          <w:szCs w:val="17"/>
+        </w:rPr>
+        <w:t>, and JSON. Automated data pipelines and developed a Power BI dashboard for network analytics, enabling enhanced profile utilization and actionable insights for career and business strategies.</w:t>
       </w:r>
     </w:p>
     <w:p>
@@ -1180,6 +1287,8 @@
         <w:ind w:left="105"/>
         <w:jc w:val="both"/>
         <w:rPr>
+          <w:b/>
+          <w:bCs/>
           <w:sz w:val="17"/>
           <w:szCs w:val="17"/>
         </w:rPr>
@@ -1192,19 +1301,20 @@
         <w:ind w:left="105"/>
         <w:jc w:val="both"/>
         <w:rPr>
-          <w:sz w:val="17"/>
-          <w:szCs w:val="17"/>
-        </w:rPr>
-      </w:pPr>
-      <w:r>
-        <w:rPr>
-          <w:rFonts w:hint="cs"/>
-          <w:b/>
-          <w:bCs/>
-          <w:sz w:val="17"/>
-          <w:szCs w:val="17"/>
-        </w:rPr>
-        <w:t>Spotify Streaming Insights Dashboard (Power BI)</w:t>
+          <w:b/>
+          <w:bCs/>
+          <w:sz w:val="17"/>
+          <w:szCs w:val="17"/>
+        </w:rPr>
+      </w:pPr>
+      <w:r>
+        <w:rPr>
+          <w:b/>
+          <w:bCs/>
+          <w:sz w:val="17"/>
+          <w:szCs w:val="17"/>
+        </w:rPr>
+        <w:t>Spotify Streaming Insights Dashboard</w:t>
       </w:r>
     </w:p>
     <w:p>
@@ -1220,11 +1330,24 @@
       </w:pPr>
       <w:r>
         <w:rPr>
-          <w:rFonts w:hint="cs"/>
-          <w:sz w:val="17"/>
-          <w:szCs w:val="17"/>
-        </w:rPr>
-        <w:t>Developed an interactive Power BI dashboard for Spotify streaming data. Integrated Spotify Developer API, applied advanced DENEB visuals, and used Bravo for time intelligence to analyze trends and optimize playlist curation.</w:t>
+          <w:sz w:val="17"/>
+          <w:szCs w:val="17"/>
+        </w:rPr>
+        <w:t>Developed an interactive Power BI dashboard for Spotify streaming data, leveraging advanced</w:t>
+      </w:r>
+      <w:r>
+        <w:rPr>
+          <w:sz w:val="17"/>
+          <w:szCs w:val="17"/>
+        </w:rPr>
+        <w:t xml:space="preserve"> SQL and</w:t>
+      </w:r>
+      <w:r>
+        <w:rPr>
+          <w:sz w:val="17"/>
+          <w:szCs w:val="17"/>
+        </w:rPr>
+        <w:t xml:space="preserve"> DENEB visuals and Bravo for time intelligence. Integrated Spotify Developer API to analyze trends and optimize playlist curation, delivering data-driven insights for user engagement.</w:t>
       </w:r>
     </w:p>
     <w:p>
@@ -1234,6 +1357,8 @@
         <w:ind w:left="105"/>
         <w:jc w:val="both"/>
         <w:rPr>
+          <w:b/>
+          <w:bCs/>
           <w:sz w:val="17"/>
           <w:szCs w:val="17"/>
         </w:rPr>
@@ -1246,19 +1371,20 @@
         <w:ind w:left="105"/>
         <w:jc w:val="both"/>
         <w:rPr>
-          <w:sz w:val="17"/>
-          <w:szCs w:val="17"/>
-        </w:rPr>
-      </w:pPr>
-      <w:r>
-        <w:rPr>
-          <w:rFonts w:hint="cs"/>
-          <w:b/>
-          <w:bCs/>
-          <w:sz w:val="17"/>
-          <w:szCs w:val="17"/>
-        </w:rPr>
-        <w:t>LinkedIn DataMart with ETL and Power BI</w:t>
+          <w:b/>
+          <w:bCs/>
+          <w:sz w:val="17"/>
+          <w:szCs w:val="17"/>
+        </w:rPr>
+      </w:pPr>
+      <w:r>
+        <w:rPr>
+          <w:b/>
+          <w:bCs/>
+          <w:sz w:val="17"/>
+          <w:szCs w:val="17"/>
+        </w:rPr>
+        <w:t>Spotify Data Pipeline on AWS</w:t>
       </w:r>
     </w:p>
     <w:p>
@@ -1274,11 +1400,10 @@
       </w:pPr>
       <w:r>
         <w:rPr>
-          <w:rFonts w:hint="cs"/>
-          <w:sz w:val="17"/>
-          <w:szCs w:val="17"/>
-        </w:rPr>
-        <w:t>Led the design and deployment of a LinkedIn DataMart using Curl API, SQL, and JSON. Automated data pipelines and created a Power BI dashboard for network analytics, optimizing LinkedIn profile utilization.</w:t>
+          <w:sz w:val="17"/>
+          <w:szCs w:val="17"/>
+        </w:rPr>
+        <w:t>Built and managed a data engineering pipeline for Spotify data using AWS S3, Glue, and Athena. Automated data ingestion, transformation, and real-time analytics. Improved data processing efficiency by 40% and created AWS QuickSight dashboards to visualize music trends and enhance strategic decision-making.</w:t>
       </w:r>
     </w:p>
     <w:p>
@@ -1288,6 +1413,8 @@
         <w:ind w:left="105"/>
         <w:jc w:val="both"/>
         <w:rPr>
+          <w:b/>
+          <w:bCs/>
           <w:sz w:val="17"/>
           <w:szCs w:val="17"/>
         </w:rPr>
@@ -1300,19 +1427,20 @@
         <w:ind w:left="105"/>
         <w:jc w:val="both"/>
         <w:rPr>
-          <w:sz w:val="17"/>
-          <w:szCs w:val="17"/>
-        </w:rPr>
-      </w:pPr>
-      <w:r>
-        <w:rPr>
-          <w:rFonts w:hint="cs"/>
-          <w:b/>
-          <w:bCs/>
-          <w:sz w:val="17"/>
-          <w:szCs w:val="17"/>
-        </w:rPr>
-        <w:t>AI-Powered Food Ordering Chatbot</w:t>
+          <w:b/>
+          <w:bCs/>
+          <w:sz w:val="17"/>
+          <w:szCs w:val="17"/>
+        </w:rPr>
+      </w:pPr>
+      <w:r>
+        <w:rPr>
+          <w:b/>
+          <w:bCs/>
+          <w:sz w:val="17"/>
+          <w:szCs w:val="17"/>
+        </w:rPr>
+        <w:t>Web Scraping and ETL for Real-Time Stock Data</w:t>
       </w:r>
     </w:p>
     <w:p>
@@ -1328,47 +1456,26 @@
       </w:pPr>
       <w:r>
         <w:rPr>
-          <w:rFonts w:hint="cs"/>
-          <w:sz w:val="17"/>
-          <w:szCs w:val="17"/>
-        </w:rPr>
-        <w:t xml:space="preserve">Built an NLP-based chatbot using Google </w:t>
-      </w:r>
-      <w:proofErr w:type="spellStart"/>
-      <w:r>
-        <w:rPr>
-          <w:rFonts w:hint="cs"/>
-          <w:sz w:val="17"/>
-          <w:szCs w:val="17"/>
-        </w:rPr>
-        <w:t>Dialogflow</w:t>
-      </w:r>
-      <w:proofErr w:type="spellEnd"/>
-      <w:r>
-        <w:rPr>
-          <w:rFonts w:hint="cs"/>
-          <w:sz w:val="17"/>
-          <w:szCs w:val="17"/>
-        </w:rPr>
-        <w:t xml:space="preserve"> and </w:t>
-      </w:r>
-      <w:proofErr w:type="spellStart"/>
-      <w:r>
-        <w:rPr>
-          <w:rFonts w:hint="cs"/>
-          <w:sz w:val="17"/>
-          <w:szCs w:val="17"/>
-        </w:rPr>
-        <w:t>FastAPI</w:t>
-      </w:r>
-      <w:proofErr w:type="spellEnd"/>
-      <w:r>
-        <w:rPr>
-          <w:rFonts w:hint="cs"/>
-          <w:sz w:val="17"/>
-          <w:szCs w:val="17"/>
-        </w:rPr>
-        <w:t xml:space="preserve"> for real-time order processing with MySQL. Enhanced customer interaction and automated workflows for a food ordering website.</w:t>
+          <w:sz w:val="17"/>
+          <w:szCs w:val="17"/>
+        </w:rPr>
+        <w:t xml:space="preserve">Developed an ETL pipeline for real-time stock market data using Python, Apache Kafka, and AWS Glue. Scraped </w:t>
+      </w:r>
+      <w:proofErr w:type="gramStart"/>
+      <w:r>
+        <w:rPr>
+          <w:sz w:val="17"/>
+          <w:szCs w:val="17"/>
+        </w:rPr>
+        <w:t>live stock</w:t>
+      </w:r>
+      <w:proofErr w:type="gramEnd"/>
+      <w:r>
+        <w:rPr>
+          <w:sz w:val="17"/>
+          <w:szCs w:val="17"/>
+        </w:rPr>
+        <w:t xml:space="preserve"> prices and performed transformations to store data in AWS Redshift for analysis. Created Power BI dashboards to monitor trends and support financial decision-making.</w:t>
       </w:r>
     </w:p>
     <w:p>
@@ -1390,19 +1497,20 @@
         <w:ind w:left="105"/>
         <w:jc w:val="both"/>
         <w:rPr>
-          <w:sz w:val="17"/>
-          <w:szCs w:val="17"/>
-        </w:rPr>
-      </w:pPr>
-      <w:r>
-        <w:rPr>
-          <w:rFonts w:hint="cs"/>
-          <w:b/>
-          <w:bCs/>
-          <w:sz w:val="17"/>
-          <w:szCs w:val="17"/>
-        </w:rPr>
-        <w:t>Halloween Chocolate Sales Analysis (Tableau)</w:t>
+          <w:b/>
+          <w:bCs/>
+          <w:sz w:val="17"/>
+          <w:szCs w:val="17"/>
+        </w:rPr>
+      </w:pPr>
+      <w:r>
+        <w:rPr>
+          <w:b/>
+          <w:bCs/>
+          <w:sz w:val="17"/>
+          <w:szCs w:val="17"/>
+        </w:rPr>
+        <w:t>Beijing Air Quality Pollution Forecasting</w:t>
       </w:r>
     </w:p>
     <w:p>
@@ -1412,17 +1520,57 @@
         <w:ind w:left="105"/>
         <w:jc w:val="both"/>
         <w:rPr>
-          <w:sz w:val="17"/>
-          <w:szCs w:val="17"/>
-        </w:rPr>
-      </w:pPr>
-      <w:r>
-        <w:rPr>
-          <w:rFonts w:hint="cs"/>
-          <w:sz w:val="17"/>
-          <w:szCs w:val="17"/>
-        </w:rPr>
-        <w:t>Analyzed 2023 Halloween chocolate sales data in Tableau to identify top-selling chocolates by brand and genre. Created a dynamic dashboard to provide actionable insights for marketing strategies.</w:t>
+          <w:b/>
+          <w:bCs/>
+          <w:sz w:val="17"/>
+          <w:szCs w:val="17"/>
+        </w:rPr>
+      </w:pPr>
+      <w:r>
+        <w:rPr>
+          <w:sz w:val="17"/>
+          <w:szCs w:val="17"/>
+        </w:rPr>
+        <w:t>Built a regression model on the Beijing PM2.5 dataset to predict air pollution levels. Applied multicollinearity resolution techniques, cross-validation, and regression optimization, improving the accuracy of hazardous air quality predictions</w:t>
+      </w:r>
+      <w:r>
+        <w:rPr>
+          <w:sz w:val="17"/>
+          <w:szCs w:val="17"/>
+        </w:rPr>
+        <w:t xml:space="preserve"> using R</w:t>
+      </w:r>
+      <w:r>
+        <w:rPr>
+          <w:sz w:val="17"/>
+          <w:szCs w:val="17"/>
+        </w:rPr>
+        <w:t>. Delivered actionable insights for environmental</w:t>
+      </w:r>
+      <w:r>
+        <w:rPr>
+          <w:b/>
+          <w:bCs/>
+          <w:sz w:val="17"/>
+          <w:szCs w:val="17"/>
+        </w:rPr>
+        <w:t xml:space="preserve"> </w:t>
+      </w:r>
+      <w:r>
+        <w:rPr>
+          <w:sz w:val="17"/>
+          <w:szCs w:val="17"/>
+        </w:rPr>
+        <w:t>policymaking</w:t>
+      </w:r>
+      <w:r>
+        <w:rPr>
+          <w:b/>
+          <w:bCs/>
+          <w:sz w:val="17"/>
+          <w:szCs w:val="17"/>
+        </w:rPr>
+        <w:t>.</w:t>
       </w:r>
     </w:p>
     <w:p>
@@ -1432,6 +1580,8 @@
         <w:ind w:left="105"/>
         <w:jc w:val="both"/>
         <w:rPr>
+          <w:b/>
+          <w:bCs/>
           <w:sz w:val="17"/>
           <w:szCs w:val="17"/>
         </w:rPr>
@@ -1452,13 +1602,12 @@
       </w:pPr>
       <w:r>
         <w:rPr>
-          <w:rFonts w:hint="cs"/>
-          <w:b/>
-          <w:bCs/>
-          <w:sz w:val="17"/>
-          <w:szCs w:val="17"/>
-        </w:rPr>
-        <w:t>Developed an interactive Tableau dashboard for analyzing stock data of six major companies (Apple, Facebook, Google, Nvidia, Tesla, Twitter).</w:t>
+          <w:b/>
+          <w:bCs/>
+          <w:sz w:val="17"/>
+          <w:szCs w:val="17"/>
+        </w:rPr>
+        <w:t>AI-Powered Food Ordering Chatbot</w:t>
       </w:r>
     </w:p>
     <w:p>
@@ -1474,29 +1623,56 @@
       </w:pPr>
       <w:r>
         <w:rPr>
-          <w:rFonts w:hint="cs"/>
-          <w:sz w:val="17"/>
-          <w:szCs w:val="17"/>
-        </w:rPr>
-        <w:t xml:space="preserve">Utilized Pandas for data manipulation, creating columns for moving averages, percent change, and daily volume changes. Processed historical NASDAQ stock prices, focusing on six companies. Key features included KPIs, multiple line charts, detailed tables, histograms, and dynamic filters. Tools used: Tableau, Pandas, </w:t>
+          <w:sz w:val="17"/>
+          <w:szCs w:val="17"/>
+        </w:rPr>
+        <w:t xml:space="preserve">Built an NLP-based chatbot using Google </w:t>
       </w:r>
       <w:proofErr w:type="spellStart"/>
       <w:r>
         <w:rPr>
-          <w:rFonts w:hint="cs"/>
-          <w:sz w:val="17"/>
-          <w:szCs w:val="17"/>
-        </w:rPr>
-        <w:t>Jupyter</w:t>
+          <w:sz w:val="17"/>
+          <w:szCs w:val="17"/>
+        </w:rPr>
+        <w:t>Dialogflow</w:t>
       </w:r>
       <w:proofErr w:type="spellEnd"/>
       <w:r>
         <w:rPr>
-          <w:rFonts w:hint="cs"/>
-          <w:sz w:val="17"/>
-          <w:szCs w:val="17"/>
-        </w:rPr>
-        <w:t xml:space="preserve"> Notebook, CSV files.</w:t>
+          <w:sz w:val="17"/>
+          <w:szCs w:val="17"/>
+        </w:rPr>
+        <w:t xml:space="preserve">, </w:t>
+      </w:r>
+      <w:proofErr w:type="spellStart"/>
+      <w:r>
+        <w:rPr>
+          <w:sz w:val="17"/>
+          <w:szCs w:val="17"/>
+        </w:rPr>
+        <w:t>FastAPI</w:t>
+      </w:r>
+      <w:proofErr w:type="spellEnd"/>
+      <w:r>
+        <w:rPr>
+          <w:sz w:val="17"/>
+          <w:szCs w:val="17"/>
+        </w:rPr>
+        <w:t xml:space="preserve">, and MySQL for real-time food order processing. </w:t>
+      </w:r>
+      <w:r>
+        <w:rPr>
+          <w:sz w:val="17"/>
+          <w:szCs w:val="17"/>
+        </w:rPr>
+        <w:t>Automated customer interactions</w:t>
+      </w:r>
+      <w:r>
+        <w:rPr>
+          <w:sz w:val="17"/>
+          <w:szCs w:val="17"/>
+        </w:rPr>
+        <w:t xml:space="preserve"> reduced manual intervention, and enhanced user experience through efficient and intuitive conversational flows.</w:t>
       </w:r>
     </w:p>
     <w:p>
@@ -1524,13 +1700,19 @@
       </w:pPr>
       <w:r>
         <w:rPr>
-          <w:rFonts w:hint="cs"/>
-          <w:b/>
-          <w:bCs/>
-          <w:sz w:val="17"/>
-          <w:szCs w:val="17"/>
-        </w:rPr>
-        <w:t>Customer Segmentation for UK-Based Gift Store</w:t>
+          <w:b/>
+          <w:bCs/>
+          <w:sz w:val="17"/>
+          <w:szCs w:val="17"/>
+        </w:rPr>
+        <w:t>Customer Segmentation for a UK-Based Gift Store</w:t>
+      </w:r>
+      <w:r>
+        <w:rPr>
+          <w:sz w:val="17"/>
+          <w:szCs w:val="17"/>
+        </w:rPr>
+        <w:t xml:space="preserve"> </w:t>
       </w:r>
     </w:p>
     <w:p>
@@ -1546,11 +1728,24 @@
       </w:pPr>
       <w:r>
         <w:rPr>
-          <w:rFonts w:hint="cs"/>
-          <w:sz w:val="17"/>
-          <w:szCs w:val="17"/>
-        </w:rPr>
-        <w:t>Conducted clustering analysis using K-means, DBSCAN, and other models to identify customer segments. Suggested 14 data-driven actions based on classification models for marketing and operations.</w:t>
+          <w:sz w:val="17"/>
+          <w:szCs w:val="17"/>
+        </w:rPr>
+        <w:t xml:space="preserve">Performed customer segmentation </w:t>
+      </w:r>
+      <w:r>
+        <w:rPr>
+          <w:sz w:val="17"/>
+          <w:szCs w:val="17"/>
+        </w:rPr>
+        <w:t xml:space="preserve">in python </w:t>
+      </w:r>
+      <w:r>
+        <w:rPr>
+          <w:sz w:val="17"/>
+          <w:szCs w:val="17"/>
+        </w:rPr>
+        <w:t>using K-means and DBSCAN clustering on retail sales data. Identified distinct customer groups and provided 14 data-driven marketing and operational recommendations. Helped improve customer engagement and retention strategies by leveraging unsupervised learning techniques.</w:t>
       </w:r>
     </w:p>
     <w:p>
@@ -1564,46 +1759,6 @@
           <w:szCs w:val="17"/>
         </w:rPr>
       </w:pPr>
-    </w:p>
-    <w:p>
-      <w:pPr>
-        <w:autoSpaceDE/>
-        <w:autoSpaceDN/>
-        <w:ind w:left="105"/>
-        <w:jc w:val="both"/>
-        <w:rPr>
-          <w:sz w:val="17"/>
-          <w:szCs w:val="17"/>
-        </w:rPr>
-      </w:pPr>
-      <w:r>
-        <w:rPr>
-          <w:rFonts w:hint="cs"/>
-          <w:b/>
-          <w:bCs/>
-          <w:sz w:val="17"/>
-          <w:szCs w:val="17"/>
-        </w:rPr>
-        <w:t>Beijing Air Quality Pollution Forecasting</w:t>
-      </w:r>
-    </w:p>
-    <w:p>
-      <w:pPr>
-        <w:ind w:left="105"/>
-        <w:jc w:val="both"/>
-        <w:rPr>
-          <w:sz w:val="17"/>
-          <w:szCs w:val="17"/>
-        </w:rPr>
-      </w:pPr>
-      <w:r>
-        <w:rPr>
-          <w:rFonts w:hint="cs"/>
-          <w:sz w:val="17"/>
-          <w:szCs w:val="17"/>
-        </w:rPr>
-        <w:t>Developed a regression model using the Beijing PM2.5 dataset to predict air pollution levels. Addressed multicollinearity, applied cross-validation, and improved prediction of hazardous air quality days.</w:t>
-      </w:r>
     </w:p>
     <w:p>
       <w:pPr>
@@ -1723,13 +1878,22 @@
       </w:pPr>
       <w:r>
         <w:rPr>
-          <w:rFonts w:hint="cs"/>
-          <w:b/>
-          <w:bCs/>
-          <w:sz w:val="18"/>
-          <w:szCs w:val="18"/>
-        </w:rPr>
-        <w:t>DATA ANALYST</w:t>
+          <w:b/>
+          <w:bCs/>
+          <w:sz w:val="18"/>
+          <w:szCs w:val="18"/>
+        </w:rPr>
+        <w:t>BUSINESS INTELLIGENCE</w:t>
+      </w:r>
+      <w:r>
+        <w:rPr>
+          <w:rFonts w:hint="cs"/>
+          <w:b/>
+          <w:bCs/>
+          <w:sz w:val="18"/>
+          <w:szCs w:val="18"/>
+        </w:rPr>
+        <w:t xml:space="preserve"> ANALYST</w:t>
       </w:r>
       <w:r>
         <w:rPr>
@@ -1752,8 +1916,8 @@
         <w:ind w:left="133"/>
         <w:jc w:val="both"/>
         <w:rPr>
-          <w:sz w:val="18"/>
-          <w:szCs w:val="18"/>
+          <w:sz w:val="17"/>
+          <w:szCs w:val="17"/>
         </w:rPr>
       </w:pPr>
       <w:proofErr w:type="spellStart"/>
@@ -1949,16 +2113,14 @@
       </w:r>
       <w:r>
         <w:rPr>
-          <w:rFonts w:hint="cs"/>
-          <w:sz w:val="17"/>
-          <w:szCs w:val="17"/>
-        </w:rPr>
-        <w:t xml:space="preserve">Developed a Python Flask web application that utilized GPT-4-32k Azure OpenAI LLM, </w:t>
+          <w:sz w:val="17"/>
+          <w:szCs w:val="17"/>
+        </w:rPr>
+        <w:t xml:space="preserve">Developed and deployed a Python Flask web application using GPT-4-32k Azure OpenAI LLM, </w:t>
       </w:r>
       <w:proofErr w:type="spellStart"/>
       <w:r>
         <w:rPr>
-          <w:rFonts w:hint="cs"/>
           <w:sz w:val="17"/>
           <w:szCs w:val="17"/>
         </w:rPr>
@@ -1967,7 +2129,6 @@
       <w:proofErr w:type="spellEnd"/>
       <w:r>
         <w:rPr>
-          <w:rFonts w:hint="cs"/>
           <w:sz w:val="17"/>
           <w:szCs w:val="17"/>
         </w:rPr>
@@ -1976,7 +2137,6 @@
       <w:proofErr w:type="spellStart"/>
       <w:r>
         <w:rPr>
-          <w:rFonts w:hint="cs"/>
           <w:sz w:val="17"/>
           <w:szCs w:val="17"/>
         </w:rPr>
@@ -1985,11 +2145,31 @@
       <w:proofErr w:type="spellEnd"/>
       <w:r>
         <w:rPr>
-          <w:rFonts w:hint="cs"/>
-          <w:sz w:val="17"/>
-          <w:szCs w:val="17"/>
-        </w:rPr>
-        <w:t xml:space="preserve"> for interacting with custom PDFs, ITR documents, and SQL databases, significantly improving compliance document analysis. I also built an HR attrition analysis dashboard in Power BI, which helped reduce the attrition rate by 30%, saving the company $20,000 in retention costs. Additionally, I was a part of $143k project that involved web scraping LinkedIn data to provide valuable insights for hiring decisions, ensuring the right candidates were identified for key positions. My automation of NSE/BSE document analysis saved 7,000 hours of manual work, and I developed a Proposal Builder tool that enhanced Google Slide presentations with intuitive templates and real-time collaboration, streamlining the proposal process.</w:t>
+          <w:sz w:val="17"/>
+          <w:szCs w:val="17"/>
+        </w:rPr>
+        <w:t xml:space="preserve"> for efficient analysis of custom PDFs, ITR documents, and SQL databases. Designed interactive dashboards in </w:t>
+      </w:r>
+      <w:r>
+        <w:rPr>
+          <w:sz w:val="17"/>
+          <w:szCs w:val="17"/>
+        </w:rPr>
+        <w:t>Tableau</w:t>
+      </w:r>
+      <w:r>
+        <w:rPr>
+          <w:sz w:val="17"/>
+          <w:szCs w:val="17"/>
+        </w:rPr>
+        <w:t xml:space="preserve"> </w:t>
+      </w:r>
+      <w:r>
+        <w:rPr>
+          <w:sz w:val="17"/>
+          <w:szCs w:val="17"/>
+        </w:rPr>
+        <w:t>using SQL, Excel, including an HR attrition analysis solution that reduced turnover by 30%, saving $20,000 in retention costs. Conducted ETL operations and web scraping on LinkedIn and financial data, providing actionable insights to optimize hiring strategies and market analysis. Automated NSE/BSE document analysis, saving 7,000+ hours of manual effort. Created advanced reporting systems and collaborative tools, enhancing decision-making and streamlining business processes.</w:t>
       </w:r>
     </w:p>
     <w:p>
@@ -2253,7 +2433,16 @@
         <w:rPr>
           <w:rFonts w:hint="cs"/>
         </w:rPr>
-        <w:t xml:space="preserve">Analyzed project data for clients like Ola, identifying trends to improve security services and technical support. Created data-driven reports and visualizations using Excel, Power BI, and SQL. Collaborated with teams to </w:t>
+        <w:t>Analyzed project data for clients like Ola, identifying trends to improve security services and technical support. Created data-driven reports and visualizations using Excel, Power BI, and SQL. Collaborated with teams to</w:t>
+      </w:r>
+      <w:r>
+        <w:t xml:space="preserve"> </w:t>
+      </w:r>
+      <w:r>
+        <w:rPr>
+          <w:rFonts w:hint="cs"/>
+        </w:rPr>
+        <w:t>enhance service efficiency and resolve client issues.</w:t>
       </w:r>
     </w:p>
     <w:p>
@@ -2261,20 +2450,6 @@
         <w:pStyle w:val="BodyText"/>
         <w:spacing w:before="6"/>
         <w:ind w:left="133" w:firstLine="0"/>
-        <w:jc w:val="both"/>
-      </w:pPr>
-      <w:r>
-        <w:rPr>
-          <w:rFonts w:hint="cs"/>
-        </w:rPr>
-        <w:t>enhance service efficiency and resolve client issues.</w:t>
-      </w:r>
-    </w:p>
-    <w:p>
-      <w:pPr>
-        <w:pStyle w:val="BodyText"/>
-        <w:spacing w:before="6"/>
-        <w:ind w:left="133" w:firstLine="0"/>
         <w:rPr>
           <w:sz w:val="18"/>
           <w:szCs w:val="18"/>
@@ -2297,6 +2472,13 @@
           <w:szCs w:val="18"/>
         </w:rPr>
         <w:t>CERTIFICATIONS</w:t>
+      </w:r>
+      <w:r>
+        <w:rPr>
+          <w:sz w:val="18"/>
+          <w:szCs w:val="18"/>
+        </w:rPr>
+        <w:t xml:space="preserve"> &amp; INTERESTS</w:t>
       </w:r>
     </w:p>
     <w:p>
@@ -2406,497 +2588,231 @@
           <w:tab w:val="left" w:pos="853"/>
           <w:tab w:val="left" w:pos="854"/>
         </w:tabs>
-        <w:spacing w:before="108"/>
-        <w:rPr>
-          <w:sz w:val="18"/>
-          <w:szCs w:val="18"/>
+        <w:spacing w:before="1"/>
+        <w:rPr>
+          <w:sz w:val="17"/>
+          <w:szCs w:val="17"/>
         </w:rPr>
       </w:pPr>
       <w:proofErr w:type="spellStart"/>
       <w:r>
         <w:rPr>
-          <w:rFonts w:hint="cs"/>
-          <w:sz w:val="18"/>
-          <w:szCs w:val="18"/>
+          <w:w w:val="95"/>
+          <w:sz w:val="17"/>
+          <w:szCs w:val="17"/>
         </w:rPr>
         <w:t>GlobalShalaExcelerate</w:t>
       </w:r>
       <w:proofErr w:type="spellEnd"/>
       <w:r>
         <w:rPr>
-          <w:rFonts w:hint="cs"/>
-          <w:spacing w:val="-10"/>
-          <w:sz w:val="18"/>
-          <w:szCs w:val="18"/>
-        </w:rPr>
-        <w:t xml:space="preserve"> </w:t>
-      </w:r>
-      <w:r>
-        <w:rPr>
-          <w:rFonts w:hint="cs"/>
-          <w:sz w:val="18"/>
-          <w:szCs w:val="18"/>
-        </w:rPr>
-        <w:t>X</w:t>
-      </w:r>
-      <w:r>
-        <w:rPr>
-          <w:rFonts w:hint="cs"/>
-          <w:spacing w:val="-7"/>
-          <w:sz w:val="18"/>
-          <w:szCs w:val="18"/>
-        </w:rPr>
-        <w:t xml:space="preserve"> </w:t>
-      </w:r>
-      <w:r>
-        <w:rPr>
-          <w:rFonts w:hint="cs"/>
-          <w:sz w:val="18"/>
-          <w:szCs w:val="18"/>
-        </w:rPr>
-        <w:t>Illinois</w:t>
-      </w:r>
-      <w:r>
-        <w:rPr>
-          <w:rFonts w:hint="cs"/>
-          <w:spacing w:val="-9"/>
-          <w:sz w:val="18"/>
-          <w:szCs w:val="18"/>
-        </w:rPr>
-        <w:t xml:space="preserve"> </w:t>
-      </w:r>
-      <w:r>
-        <w:rPr>
-          <w:rFonts w:hint="cs"/>
-          <w:sz w:val="18"/>
-          <w:szCs w:val="18"/>
-        </w:rPr>
-        <w:t>Institute</w:t>
-      </w:r>
-      <w:r>
-        <w:rPr>
-          <w:rFonts w:hint="cs"/>
-          <w:spacing w:val="-10"/>
-          <w:sz w:val="18"/>
-          <w:szCs w:val="18"/>
-        </w:rPr>
-        <w:t xml:space="preserve"> </w:t>
-      </w:r>
-      <w:r>
-        <w:rPr>
-          <w:rFonts w:hint="cs"/>
-          <w:sz w:val="18"/>
-          <w:szCs w:val="18"/>
-        </w:rPr>
-        <w:t>of</w:t>
-      </w:r>
-      <w:r>
-        <w:rPr>
-          <w:rFonts w:hint="cs"/>
-          <w:spacing w:val="-10"/>
-          <w:sz w:val="18"/>
-          <w:szCs w:val="18"/>
-        </w:rPr>
-        <w:t xml:space="preserve"> </w:t>
-      </w:r>
-      <w:r>
-        <w:rPr>
-          <w:rFonts w:hint="cs"/>
-          <w:sz w:val="18"/>
-          <w:szCs w:val="18"/>
-        </w:rPr>
-        <w:t>Technology</w:t>
-      </w:r>
-      <w:r>
-        <w:rPr>
-          <w:rFonts w:hint="cs"/>
-          <w:spacing w:val="-8"/>
-          <w:sz w:val="18"/>
-          <w:szCs w:val="18"/>
-        </w:rPr>
-        <w:t xml:space="preserve"> </w:t>
-      </w:r>
-      <w:r>
-        <w:rPr>
-          <w:rFonts w:hint="cs"/>
-          <w:sz w:val="18"/>
-          <w:szCs w:val="18"/>
-        </w:rPr>
-        <w:t>–</w:t>
-      </w:r>
-      <w:r>
-        <w:rPr>
-          <w:rFonts w:hint="cs"/>
-          <w:spacing w:val="-7"/>
-          <w:sz w:val="18"/>
-          <w:szCs w:val="18"/>
-        </w:rPr>
-        <w:t xml:space="preserve"> </w:t>
-      </w:r>
-      <w:r>
-        <w:rPr>
-          <w:rFonts w:hint="cs"/>
-          <w:sz w:val="18"/>
-          <w:szCs w:val="18"/>
-        </w:rPr>
-        <w:t>Project</w:t>
-      </w:r>
-      <w:r>
-        <w:rPr>
-          <w:rFonts w:hint="cs"/>
-          <w:spacing w:val="-8"/>
-          <w:sz w:val="18"/>
-          <w:szCs w:val="18"/>
-        </w:rPr>
-        <w:t xml:space="preserve"> </w:t>
-      </w:r>
-      <w:r>
-        <w:rPr>
-          <w:rFonts w:hint="cs"/>
-          <w:sz w:val="18"/>
-          <w:szCs w:val="18"/>
-        </w:rPr>
-        <w:t>Management</w:t>
-      </w:r>
-      <w:r>
-        <w:rPr>
-          <w:rFonts w:hint="cs"/>
-          <w:spacing w:val="-8"/>
-          <w:sz w:val="18"/>
-          <w:szCs w:val="18"/>
-        </w:rPr>
-        <w:t xml:space="preserve"> </w:t>
-      </w:r>
-      <w:r>
-        <w:rPr>
-          <w:rFonts w:hint="cs"/>
-          <w:sz w:val="18"/>
-          <w:szCs w:val="18"/>
-        </w:rPr>
-        <w:t>Virtual</w:t>
-      </w:r>
-      <w:r>
-        <w:rPr>
-          <w:rFonts w:hint="cs"/>
-          <w:spacing w:val="-10"/>
-          <w:sz w:val="18"/>
-          <w:szCs w:val="18"/>
-        </w:rPr>
-        <w:t xml:space="preserve"> </w:t>
-      </w:r>
-      <w:r>
-        <w:rPr>
-          <w:rFonts w:hint="cs"/>
-          <w:sz w:val="18"/>
-          <w:szCs w:val="18"/>
-        </w:rPr>
-        <w:t>Internship</w:t>
-      </w:r>
-      <w:r>
-        <w:rPr>
-          <w:rFonts w:hint="cs"/>
-          <w:spacing w:val="-9"/>
-          <w:sz w:val="18"/>
-          <w:szCs w:val="18"/>
-        </w:rPr>
-        <w:t xml:space="preserve"> </w:t>
-      </w:r>
-      <w:r>
-        <w:rPr>
-          <w:rFonts w:hint="cs"/>
-          <w:sz w:val="18"/>
-          <w:szCs w:val="18"/>
-        </w:rPr>
-        <w:t>(Feb</w:t>
-      </w:r>
-      <w:r>
-        <w:rPr>
-          <w:rFonts w:hint="cs"/>
-          <w:spacing w:val="-10"/>
-          <w:sz w:val="18"/>
-          <w:szCs w:val="18"/>
-        </w:rPr>
-        <w:t xml:space="preserve"> </w:t>
-      </w:r>
-      <w:r>
-        <w:rPr>
-          <w:rFonts w:hint="cs"/>
-          <w:sz w:val="18"/>
-          <w:szCs w:val="18"/>
-        </w:rPr>
-        <w:t>2023)</w:t>
-      </w:r>
-      <w:r>
-        <w:rPr>
-          <w:rFonts w:hint="cs"/>
-          <w:sz w:val="18"/>
-          <w:szCs w:val="18"/>
-        </w:rPr>
-        <w:t>.</w:t>
-      </w:r>
-    </w:p>
-    <w:p>
-      <w:pPr>
-        <w:pStyle w:val="ListParagraph"/>
-        <w:numPr>
-          <w:ilvl w:val="0"/>
-          <w:numId w:val="3"/>
-        </w:numPr>
-        <w:tabs>
-          <w:tab w:val="left" w:pos="853"/>
-          <w:tab w:val="left" w:pos="854"/>
-        </w:tabs>
-        <w:spacing w:before="1"/>
-        <w:rPr>
-          <w:sz w:val="18"/>
-          <w:szCs w:val="18"/>
-        </w:rPr>
-      </w:pPr>
-      <w:proofErr w:type="spellStart"/>
-      <w:r>
-        <w:rPr>
-          <w:rFonts w:hint="cs"/>
-          <w:w w:val="95"/>
-          <w:sz w:val="18"/>
-          <w:szCs w:val="18"/>
-        </w:rPr>
-        <w:t>GlobalShalaExcelerate</w:t>
-      </w:r>
-      <w:proofErr w:type="spellEnd"/>
-      <w:r>
-        <w:rPr>
-          <w:rFonts w:hint="cs"/>
           <w:spacing w:val="17"/>
           <w:w w:val="95"/>
-          <w:sz w:val="18"/>
-          <w:szCs w:val="18"/>
-        </w:rPr>
-        <w:t xml:space="preserve"> </w:t>
-      </w:r>
-      <w:r>
-        <w:rPr>
-          <w:rFonts w:hint="cs"/>
+          <w:sz w:val="17"/>
+          <w:szCs w:val="17"/>
+        </w:rPr>
+        <w:t xml:space="preserve"> </w:t>
+      </w:r>
+      <w:r>
+        <w:rPr>
           <w:w w:val="95"/>
-          <w:sz w:val="18"/>
-          <w:szCs w:val="18"/>
+          <w:sz w:val="17"/>
+          <w:szCs w:val="17"/>
         </w:rPr>
         <w:t>X</w:t>
       </w:r>
       <w:r>
         <w:rPr>
-          <w:rFonts w:hint="cs"/>
           <w:spacing w:val="18"/>
           <w:w w:val="95"/>
-          <w:sz w:val="18"/>
-          <w:szCs w:val="18"/>
-        </w:rPr>
-        <w:t xml:space="preserve"> </w:t>
-      </w:r>
-      <w:r>
-        <w:rPr>
-          <w:rFonts w:hint="cs"/>
+          <w:sz w:val="17"/>
+          <w:szCs w:val="17"/>
+        </w:rPr>
+        <w:t xml:space="preserve"> </w:t>
+      </w:r>
+      <w:r>
+        <w:rPr>
           <w:w w:val="95"/>
-          <w:sz w:val="18"/>
-          <w:szCs w:val="18"/>
+          <w:sz w:val="17"/>
+          <w:szCs w:val="17"/>
         </w:rPr>
         <w:t>Illinois</w:t>
       </w:r>
       <w:r>
         <w:rPr>
-          <w:rFonts w:hint="cs"/>
           <w:spacing w:val="20"/>
           <w:w w:val="95"/>
-          <w:sz w:val="18"/>
-          <w:szCs w:val="18"/>
-        </w:rPr>
-        <w:t xml:space="preserve"> </w:t>
-      </w:r>
-      <w:r>
-        <w:rPr>
-          <w:rFonts w:hint="cs"/>
+          <w:sz w:val="17"/>
+          <w:szCs w:val="17"/>
+        </w:rPr>
+        <w:t xml:space="preserve"> </w:t>
+      </w:r>
+      <w:r>
+        <w:rPr>
           <w:w w:val="95"/>
-          <w:sz w:val="18"/>
-          <w:szCs w:val="18"/>
+          <w:sz w:val="17"/>
+          <w:szCs w:val="17"/>
         </w:rPr>
         <w:t>Institute</w:t>
       </w:r>
       <w:r>
         <w:rPr>
-          <w:rFonts w:hint="cs"/>
           <w:spacing w:val="17"/>
           <w:w w:val="95"/>
-          <w:sz w:val="18"/>
-          <w:szCs w:val="18"/>
-        </w:rPr>
-        <w:t xml:space="preserve"> </w:t>
-      </w:r>
-      <w:r>
-        <w:rPr>
-          <w:rFonts w:hint="cs"/>
+          <w:sz w:val="17"/>
+          <w:szCs w:val="17"/>
+        </w:rPr>
+        <w:t xml:space="preserve"> </w:t>
+      </w:r>
+      <w:r>
+        <w:rPr>
           <w:w w:val="95"/>
-          <w:sz w:val="18"/>
-          <w:szCs w:val="18"/>
+          <w:sz w:val="17"/>
+          <w:szCs w:val="17"/>
         </w:rPr>
         <w:t>of</w:t>
       </w:r>
       <w:r>
         <w:rPr>
-          <w:rFonts w:hint="cs"/>
           <w:spacing w:val="15"/>
           <w:w w:val="95"/>
-          <w:sz w:val="18"/>
-          <w:szCs w:val="18"/>
-        </w:rPr>
-        <w:t xml:space="preserve"> </w:t>
-      </w:r>
-      <w:r>
-        <w:rPr>
-          <w:rFonts w:hint="cs"/>
+          <w:sz w:val="17"/>
+          <w:szCs w:val="17"/>
+        </w:rPr>
+        <w:t xml:space="preserve"> </w:t>
+      </w:r>
+      <w:r>
+        <w:rPr>
           <w:w w:val="95"/>
-          <w:sz w:val="18"/>
-          <w:szCs w:val="18"/>
+          <w:sz w:val="17"/>
+          <w:szCs w:val="17"/>
         </w:rPr>
         <w:t>Technology</w:t>
       </w:r>
       <w:r>
         <w:rPr>
-          <w:rFonts w:hint="cs"/>
           <w:spacing w:val="24"/>
           <w:w w:val="95"/>
-          <w:sz w:val="18"/>
-          <w:szCs w:val="18"/>
-        </w:rPr>
-        <w:t xml:space="preserve"> </w:t>
-      </w:r>
-      <w:r>
-        <w:rPr>
-          <w:rFonts w:hint="cs"/>
+          <w:sz w:val="17"/>
+          <w:szCs w:val="17"/>
+        </w:rPr>
+        <w:t xml:space="preserve"> </w:t>
+      </w:r>
+      <w:r>
+        <w:rPr>
           <w:w w:val="95"/>
-          <w:sz w:val="18"/>
-          <w:szCs w:val="18"/>
+          <w:sz w:val="17"/>
+          <w:szCs w:val="17"/>
         </w:rPr>
         <w:t>–</w:t>
       </w:r>
       <w:r>
         <w:rPr>
-          <w:rFonts w:hint="cs"/>
           <w:spacing w:val="23"/>
           <w:w w:val="95"/>
-          <w:sz w:val="18"/>
-          <w:szCs w:val="18"/>
-        </w:rPr>
-        <w:t xml:space="preserve"> </w:t>
-      </w:r>
-      <w:r>
-        <w:rPr>
-          <w:rFonts w:hint="cs"/>
+          <w:sz w:val="17"/>
+          <w:szCs w:val="17"/>
+        </w:rPr>
+        <w:t xml:space="preserve"> </w:t>
+      </w:r>
+      <w:r>
+        <w:rPr>
           <w:w w:val="95"/>
-          <w:sz w:val="18"/>
-          <w:szCs w:val="18"/>
+          <w:sz w:val="17"/>
+          <w:szCs w:val="17"/>
         </w:rPr>
         <w:t>Data</w:t>
       </w:r>
       <w:r>
         <w:rPr>
-          <w:rFonts w:hint="cs"/>
           <w:spacing w:val="20"/>
           <w:w w:val="95"/>
-          <w:sz w:val="18"/>
-          <w:szCs w:val="18"/>
-        </w:rPr>
-        <w:t xml:space="preserve"> </w:t>
-      </w:r>
-      <w:r>
-        <w:rPr>
-          <w:rFonts w:hint="cs"/>
+          <w:sz w:val="17"/>
+          <w:szCs w:val="17"/>
+        </w:rPr>
+        <w:t xml:space="preserve"> </w:t>
+      </w:r>
+      <w:r>
+        <w:rPr>
           <w:w w:val="95"/>
-          <w:sz w:val="18"/>
-          <w:szCs w:val="18"/>
+          <w:sz w:val="17"/>
+          <w:szCs w:val="17"/>
         </w:rPr>
         <w:t>Visualization</w:t>
       </w:r>
       <w:r>
         <w:rPr>
-          <w:rFonts w:hint="cs"/>
           <w:spacing w:val="18"/>
           <w:w w:val="95"/>
-          <w:sz w:val="18"/>
-          <w:szCs w:val="18"/>
-        </w:rPr>
-        <w:t xml:space="preserve"> </w:t>
-      </w:r>
-      <w:r>
-        <w:rPr>
-          <w:rFonts w:hint="cs"/>
+          <w:sz w:val="17"/>
+          <w:szCs w:val="17"/>
+        </w:rPr>
+        <w:t xml:space="preserve"> </w:t>
+      </w:r>
+      <w:r>
+        <w:rPr>
           <w:w w:val="95"/>
-          <w:sz w:val="18"/>
-          <w:szCs w:val="18"/>
+          <w:sz w:val="17"/>
+          <w:szCs w:val="17"/>
         </w:rPr>
         <w:t>Virtual</w:t>
       </w:r>
       <w:r>
         <w:rPr>
-          <w:rFonts w:hint="cs"/>
           <w:spacing w:val="21"/>
           <w:w w:val="95"/>
-          <w:sz w:val="18"/>
-          <w:szCs w:val="18"/>
-        </w:rPr>
-        <w:t xml:space="preserve"> </w:t>
-      </w:r>
-      <w:r>
-        <w:rPr>
-          <w:rFonts w:hint="cs"/>
+          <w:sz w:val="17"/>
+          <w:szCs w:val="17"/>
+        </w:rPr>
+        <w:t xml:space="preserve"> </w:t>
+      </w:r>
+      <w:r>
+        <w:rPr>
           <w:w w:val="95"/>
-          <w:sz w:val="18"/>
-          <w:szCs w:val="18"/>
+          <w:sz w:val="17"/>
+          <w:szCs w:val="17"/>
         </w:rPr>
         <w:t>Internship</w:t>
       </w:r>
       <w:r>
         <w:rPr>
-          <w:rFonts w:hint="cs"/>
           <w:spacing w:val="18"/>
           <w:w w:val="95"/>
-          <w:sz w:val="18"/>
-          <w:szCs w:val="18"/>
-        </w:rPr>
-        <w:t xml:space="preserve"> </w:t>
-      </w:r>
-      <w:r>
-        <w:rPr>
-          <w:rFonts w:hint="cs"/>
+          <w:sz w:val="17"/>
+          <w:szCs w:val="17"/>
+        </w:rPr>
+        <w:t xml:space="preserve"> </w:t>
+      </w:r>
+      <w:r>
+        <w:rPr>
           <w:w w:val="95"/>
-          <w:sz w:val="18"/>
-          <w:szCs w:val="18"/>
+          <w:sz w:val="17"/>
+          <w:szCs w:val="17"/>
         </w:rPr>
         <w:t>(March</w:t>
       </w:r>
       <w:r>
         <w:rPr>
-          <w:rFonts w:hint="cs"/>
           <w:spacing w:val="19"/>
           <w:w w:val="95"/>
-          <w:sz w:val="18"/>
-          <w:szCs w:val="18"/>
-        </w:rPr>
-        <w:t xml:space="preserve"> </w:t>
-      </w:r>
-      <w:r>
-        <w:rPr>
-          <w:rFonts w:hint="cs"/>
+          <w:sz w:val="17"/>
+          <w:szCs w:val="17"/>
+        </w:rPr>
+        <w:t xml:space="preserve"> </w:t>
+      </w:r>
+      <w:r>
+        <w:rPr>
           <w:w w:val="95"/>
-          <w:sz w:val="18"/>
-          <w:szCs w:val="18"/>
+          <w:sz w:val="17"/>
+          <w:szCs w:val="17"/>
         </w:rPr>
         <w:t>2023)</w:t>
       </w:r>
       <w:r>
         <w:rPr>
-          <w:rFonts w:hint="cs"/>
           <w:w w:val="95"/>
-          <w:sz w:val="18"/>
-          <w:szCs w:val="18"/>
+          <w:sz w:val="17"/>
+          <w:szCs w:val="17"/>
         </w:rPr>
         <w:t>.</w:t>
       </w:r>
@@ -2914,207 +2830,264 @@
         </w:tabs>
         <w:spacing w:before="2"/>
         <w:rPr>
-          <w:sz w:val="18"/>
-          <w:szCs w:val="18"/>
-        </w:rPr>
-      </w:pPr>
-      <w:r>
-        <w:rPr>
-          <w:rFonts w:hint="cs"/>
-          <w:sz w:val="18"/>
-          <w:szCs w:val="18"/>
+          <w:sz w:val="17"/>
+          <w:szCs w:val="17"/>
+        </w:rPr>
+      </w:pPr>
+      <w:r>
+        <w:rPr>
+          <w:sz w:val="17"/>
+          <w:szCs w:val="17"/>
         </w:rPr>
         <w:t>Tableau</w:t>
       </w:r>
       <w:r>
         <w:rPr>
-          <w:rFonts w:hint="cs"/>
           <w:spacing w:val="-8"/>
-          <w:sz w:val="18"/>
-          <w:szCs w:val="18"/>
-        </w:rPr>
-        <w:t xml:space="preserve"> </w:t>
-      </w:r>
-      <w:r>
-        <w:rPr>
-          <w:rFonts w:hint="cs"/>
-          <w:sz w:val="18"/>
-          <w:szCs w:val="18"/>
+          <w:sz w:val="17"/>
+          <w:szCs w:val="17"/>
+        </w:rPr>
+        <w:t xml:space="preserve"> </w:t>
+      </w:r>
+      <w:r>
+        <w:rPr>
+          <w:sz w:val="17"/>
+          <w:szCs w:val="17"/>
         </w:rPr>
         <w:t>2020</w:t>
       </w:r>
       <w:r>
         <w:rPr>
-          <w:rFonts w:hint="cs"/>
           <w:spacing w:val="-8"/>
-          <w:sz w:val="18"/>
-          <w:szCs w:val="18"/>
-        </w:rPr>
-        <w:t xml:space="preserve"> </w:t>
-      </w:r>
-      <w:r>
-        <w:rPr>
-          <w:rFonts w:hint="cs"/>
-          <w:sz w:val="18"/>
-          <w:szCs w:val="18"/>
+          <w:sz w:val="17"/>
+          <w:szCs w:val="17"/>
+        </w:rPr>
+        <w:t xml:space="preserve"> </w:t>
+      </w:r>
+      <w:r>
+        <w:rPr>
+          <w:sz w:val="17"/>
+          <w:szCs w:val="17"/>
         </w:rPr>
         <w:t>A-Z:</w:t>
       </w:r>
       <w:r>
         <w:rPr>
-          <w:rFonts w:hint="cs"/>
           <w:spacing w:val="-7"/>
-          <w:sz w:val="18"/>
-          <w:szCs w:val="18"/>
-        </w:rPr>
-        <w:t xml:space="preserve"> </w:t>
-      </w:r>
-      <w:r>
-        <w:rPr>
-          <w:rFonts w:hint="cs"/>
-          <w:sz w:val="18"/>
-          <w:szCs w:val="18"/>
+          <w:sz w:val="17"/>
+          <w:szCs w:val="17"/>
+        </w:rPr>
+        <w:t xml:space="preserve"> </w:t>
+      </w:r>
+      <w:r>
+        <w:rPr>
+          <w:sz w:val="17"/>
+          <w:szCs w:val="17"/>
         </w:rPr>
         <w:t>Hands-on</w:t>
       </w:r>
       <w:r>
         <w:rPr>
-          <w:rFonts w:hint="cs"/>
           <w:spacing w:val="-7"/>
-          <w:sz w:val="18"/>
-          <w:szCs w:val="18"/>
-        </w:rPr>
-        <w:t xml:space="preserve"> </w:t>
-      </w:r>
-      <w:r>
-        <w:rPr>
-          <w:rFonts w:hint="cs"/>
-          <w:sz w:val="18"/>
-          <w:szCs w:val="18"/>
+          <w:sz w:val="17"/>
+          <w:szCs w:val="17"/>
+        </w:rPr>
+        <w:t xml:space="preserve"> </w:t>
+      </w:r>
+      <w:r>
+        <w:rPr>
+          <w:sz w:val="17"/>
+          <w:szCs w:val="17"/>
         </w:rPr>
         <w:t>Tableau</w:t>
       </w:r>
       <w:r>
         <w:rPr>
-          <w:rFonts w:hint="cs"/>
           <w:spacing w:val="-8"/>
-          <w:sz w:val="18"/>
-          <w:szCs w:val="18"/>
-        </w:rPr>
-        <w:t xml:space="preserve"> </w:t>
-      </w:r>
-      <w:r>
-        <w:rPr>
-          <w:rFonts w:hint="cs"/>
-          <w:sz w:val="18"/>
-          <w:szCs w:val="18"/>
+          <w:sz w:val="17"/>
+          <w:szCs w:val="17"/>
+        </w:rPr>
+        <w:t xml:space="preserve"> </w:t>
+      </w:r>
+      <w:r>
+        <w:rPr>
+          <w:sz w:val="17"/>
+          <w:szCs w:val="17"/>
         </w:rPr>
         <w:t>Training</w:t>
       </w:r>
       <w:r>
         <w:rPr>
-          <w:rFonts w:hint="cs"/>
           <w:spacing w:val="-7"/>
-          <w:sz w:val="18"/>
-          <w:szCs w:val="18"/>
-        </w:rPr>
-        <w:t xml:space="preserve"> </w:t>
-      </w:r>
-      <w:r>
-        <w:rPr>
-          <w:rFonts w:hint="cs"/>
-          <w:sz w:val="18"/>
-          <w:szCs w:val="18"/>
+          <w:sz w:val="17"/>
+          <w:szCs w:val="17"/>
+        </w:rPr>
+        <w:t xml:space="preserve"> </w:t>
+      </w:r>
+      <w:r>
+        <w:rPr>
+          <w:sz w:val="17"/>
+          <w:szCs w:val="17"/>
         </w:rPr>
         <w:t>for</w:t>
       </w:r>
       <w:r>
         <w:rPr>
-          <w:rFonts w:hint="cs"/>
           <w:spacing w:val="-6"/>
-          <w:sz w:val="18"/>
-          <w:szCs w:val="18"/>
-        </w:rPr>
-        <w:t xml:space="preserve"> </w:t>
-      </w:r>
-      <w:r>
-        <w:rPr>
-          <w:rFonts w:hint="cs"/>
-          <w:sz w:val="18"/>
-          <w:szCs w:val="18"/>
+          <w:sz w:val="17"/>
+          <w:szCs w:val="17"/>
+        </w:rPr>
+        <w:t xml:space="preserve"> </w:t>
+      </w:r>
+      <w:r>
+        <w:rPr>
+          <w:sz w:val="17"/>
+          <w:szCs w:val="17"/>
         </w:rPr>
         <w:t>Data</w:t>
       </w:r>
       <w:r>
         <w:rPr>
-          <w:rFonts w:hint="cs"/>
           <w:spacing w:val="-7"/>
-          <w:sz w:val="18"/>
-          <w:szCs w:val="18"/>
-        </w:rPr>
-        <w:t xml:space="preserve"> </w:t>
-      </w:r>
-      <w:r>
-        <w:rPr>
-          <w:rFonts w:hint="cs"/>
-          <w:sz w:val="18"/>
-          <w:szCs w:val="18"/>
+          <w:sz w:val="17"/>
+          <w:szCs w:val="17"/>
+        </w:rPr>
+        <w:t xml:space="preserve"> </w:t>
+      </w:r>
+      <w:r>
+        <w:rPr>
+          <w:sz w:val="17"/>
+          <w:szCs w:val="17"/>
         </w:rPr>
         <w:t>Science</w:t>
       </w:r>
       <w:r>
         <w:rPr>
-          <w:rFonts w:hint="cs"/>
           <w:spacing w:val="-3"/>
-          <w:sz w:val="18"/>
-          <w:szCs w:val="18"/>
-        </w:rPr>
-        <w:t xml:space="preserve"> </w:t>
-      </w:r>
-      <w:r>
-        <w:rPr>
-          <w:rFonts w:hint="cs"/>
-          <w:sz w:val="18"/>
-          <w:szCs w:val="18"/>
+          <w:sz w:val="17"/>
+          <w:szCs w:val="17"/>
+        </w:rPr>
+        <w:t xml:space="preserve"> </w:t>
+      </w:r>
+      <w:r>
+        <w:rPr>
+          <w:sz w:val="17"/>
+          <w:szCs w:val="17"/>
         </w:rPr>
         <w:t>(6</w:t>
       </w:r>
       <w:proofErr w:type="spellStart"/>
       <w:r>
         <w:rPr>
-          <w:rFonts w:hint="cs"/>
           <w:position w:val="5"/>
-          <w:sz w:val="18"/>
-          <w:szCs w:val="18"/>
+          <w:sz w:val="17"/>
+          <w:szCs w:val="17"/>
         </w:rPr>
         <w:t>th</w:t>
       </w:r>
       <w:proofErr w:type="spellEnd"/>
       <w:r>
         <w:rPr>
-          <w:rFonts w:hint="cs"/>
           <w:spacing w:val="6"/>
           <w:position w:val="5"/>
-          <w:sz w:val="18"/>
-          <w:szCs w:val="18"/>
-        </w:rPr>
-        <w:t xml:space="preserve"> </w:t>
-      </w:r>
-      <w:r>
-        <w:rPr>
-          <w:rFonts w:hint="cs"/>
-          <w:sz w:val="18"/>
-          <w:szCs w:val="18"/>
+          <w:sz w:val="17"/>
+          <w:szCs w:val="17"/>
+        </w:rPr>
+        <w:t xml:space="preserve"> </w:t>
+      </w:r>
+      <w:r>
+        <w:rPr>
+          <w:sz w:val="17"/>
+          <w:szCs w:val="17"/>
         </w:rPr>
         <w:t>Sept’21)</w:t>
       </w:r>
       <w:r>
         <w:rPr>
-          <w:rFonts w:hint="cs"/>
-          <w:sz w:val="18"/>
-          <w:szCs w:val="18"/>
+          <w:sz w:val="17"/>
+          <w:szCs w:val="17"/>
         </w:rPr>
         <w:t>.</w:t>
+      </w:r>
+    </w:p>
+    <w:p>
+      <w:pPr>
+        <w:pStyle w:val="p1"/>
+        <w:numPr>
+          <w:ilvl w:val="0"/>
+          <w:numId w:val="3"/>
+        </w:numPr>
+        <w:tabs>
+          <w:tab w:val="left" w:pos="853"/>
+          <w:tab w:val="left" w:pos="854"/>
+        </w:tabs>
+        <w:spacing w:before="2"/>
+        <w:rPr>
+          <w:rFonts w:ascii="Times New Roman" w:hAnsi="Times New Roman"/>
+          <w:sz w:val="17"/>
+          <w:szCs w:val="17"/>
+        </w:rPr>
+      </w:pPr>
+      <w:r>
+        <w:rPr>
+          <w:rFonts w:ascii="Times New Roman" w:hAnsi="Times New Roman"/>
+          <w:sz w:val="17"/>
+          <w:szCs w:val="17"/>
+        </w:rPr>
+        <w:t>Content creator</w:t>
+      </w:r>
+      <w:r>
+        <w:rPr>
+          <w:rFonts w:ascii="Times New Roman" w:hAnsi="Times New Roman"/>
+          <w:sz w:val="17"/>
+          <w:szCs w:val="17"/>
+        </w:rPr>
+        <w:t>/owner</w:t>
+      </w:r>
+      <w:r>
+        <w:rPr>
+          <w:rFonts w:ascii="Times New Roman" w:hAnsi="Times New Roman"/>
+          <w:sz w:val="17"/>
+          <w:szCs w:val="17"/>
+        </w:rPr>
+        <w:t xml:space="preserve"> </w:t>
+      </w:r>
+      <w:r>
+        <w:rPr>
+          <w:rFonts w:ascii="Times New Roman" w:hAnsi="Times New Roman"/>
+          <w:sz w:val="17"/>
+          <w:szCs w:val="17"/>
+        </w:rPr>
+        <w:t>@</w:t>
+      </w:r>
+      <w:r>
+        <w:rPr>
+          <w:rFonts w:ascii="Times New Roman" w:hAnsi="Times New Roman"/>
+          <w:sz w:val="17"/>
+          <w:szCs w:val="17"/>
+        </w:rPr>
+        <w:t xml:space="preserve"> </w:t>
+      </w:r>
+      <w:hyperlink r:id="rId15" w:history="1">
+        <w:r>
+          <w:rPr>
+            <w:rStyle w:val="Hyperlink"/>
+            <w:rFonts w:ascii="Times New Roman" w:hAnsi="Times New Roman"/>
+            <w:b/>
+            <w:bCs/>
+            <w:sz w:val="17"/>
+            <w:szCs w:val="17"/>
+          </w:rPr>
+          <w:t>SRJ STREAMS</w:t>
+        </w:r>
+      </w:hyperlink>
+      <w:r>
+        <w:rPr>
+          <w:rFonts w:ascii="Times New Roman" w:hAnsi="Times New Roman"/>
+          <w:sz w:val="17"/>
+          <w:szCs w:val="17"/>
+        </w:rPr>
+        <w:t>, a YouTube gaming channel focused on gameplay and community engagement.</w:t>
       </w:r>
     </w:p>
     <w:sectPr>
@@ -3856,7 +3829,6 @@
   <w:style w:type="character" w:default="1" w:styleId="DefaultParagraphFont">
     <w:name w:val="Default Paragraph Font"/>
     <w:uiPriority w:val="1"/>
-    <w:semiHidden/>
     <w:unhideWhenUsed/>
   </w:style>
   <w:style w:type="table" w:default="1" w:styleId="TableNormal">
@@ -3968,6 +3940,22 @@
     <w:rPr>
       <w:color w:val="800080" w:themeColor="followedHyperlink"/>
       <w:u w:val="single"/>
+    </w:rPr>
+  </w:style>
+  <w:style w:type="paragraph" w:customStyle="1" w:styleId="p1">
+    <w:name w:val="p1"/>
+    <w:basedOn w:val="Normal"/>
+    <w:rsid w:val="00B45AEB"/>
+    <w:pPr>
+      <w:widowControl/>
+      <w:autoSpaceDE/>
+      <w:autoSpaceDN/>
+    </w:pPr>
+    <w:rPr>
+      <w:rFonts w:ascii=".AppleSystemUIFont" w:hAnsi=".AppleSystemUIFont"/>
+      <w:color w:val="0E0E0E"/>
+      <w:sz w:val="21"/>
+      <w:szCs w:val="21"/>
     </w:rPr>
   </w:style>
 </w:styles>
@@ -4257,6 +4245,23 @@
 </file>
 
 <file path=customXml/item1.xml><?xml version="1.0" encoding="utf-8"?>
+<?mso-contentType ?>
+<FormTemplates xmlns="http://schemas.microsoft.com/sharepoint/v3/contenttype/forms">
+  <Display>DocumentLibraryForm</Display>
+  <Edit>DocumentLibraryForm</Edit>
+  <New>DocumentLibraryForm</New>
+</FormTemplates>
+</file>
+
+<file path=customXml/item2.xml><?xml version="1.0" encoding="utf-8"?>
+<p:properties xmlns:p="http://schemas.microsoft.com/office/2006/metadata/properties" xmlns:xsi="http://www.w3.org/2001/XMLSchema-instance" xmlns:pc="http://schemas.microsoft.com/office/infopath/2007/PartnerControls">
+  <documentManagement>
+    <_activity xmlns="7434f373-cc9a-4f6e-be76-c0675b8f9cc1" xsi:nil="true"/>
+  </documentManagement>
+</p:properties>
+</file>
+
+<file path=customXml/item3.xml><?xml version="1.0" encoding="utf-8"?>
 <s:customData xmlns="http://www.wps.cn/officeDocument/2013/wpsCustomData" xmlns:s="http://www.wps.cn/officeDocument/2013/wpsCustomData">
   <customSectProps/>
   <customShpExts>
@@ -4272,23 +4277,6 @@
     <customShpInfo spid="_x0000_s1034"/>
   </customShpExts>
 </s:customData>
-</file>
-
-<file path=customXml/item2.xml><?xml version="1.0" encoding="utf-8"?>
-<p:properties xmlns:p="http://schemas.microsoft.com/office/2006/metadata/properties" xmlns:xsi="http://www.w3.org/2001/XMLSchema-instance" xmlns:pc="http://schemas.microsoft.com/office/infopath/2007/PartnerControls">
-  <documentManagement>
-    <_activity xmlns="7434f373-cc9a-4f6e-be76-c0675b8f9cc1" xsi:nil="true"/>
-  </documentManagement>
-</p:properties>
-</file>
-
-<file path=customXml/item3.xml><?xml version="1.0" encoding="utf-8"?>
-<?mso-contentType ?>
-<FormTemplates xmlns="http://schemas.microsoft.com/sharepoint/v3/contenttype/forms">
-  <Display>DocumentLibraryForm</Display>
-  <Edit>DocumentLibraryForm</Edit>
-  <New>DocumentLibraryForm</New>
-</FormTemplates>
 </file>
 
 <file path=customXml/item4.xml><?xml version="1.0" encoding="utf-8"?>
@@ -4481,9 +4469,9 @@
 </file>
 
 <file path=customXml/itemProps1.xml><?xml version="1.0" encoding="utf-8"?>
-<ds:datastoreItem xmlns:ds="http://schemas.openxmlformats.org/officeDocument/2006/customXml" ds:itemID="{B1977F7D-205B-4081-913C-38D41E755F92}">
+<ds:datastoreItem xmlns:ds="http://schemas.openxmlformats.org/officeDocument/2006/customXml" ds:itemID="{F686A812-9DAD-466F-8EA3-C610A859B5F7}">
   <ds:schemaRefs>
-    <ds:schemaRef ds:uri="http://www.wps.cn/officeDocument/2013/wpsCustomData"/>
+    <ds:schemaRef ds:uri="http://schemas.microsoft.com/sharepoint/v3/contenttype/forms"/>
   </ds:schemaRefs>
 </ds:datastoreItem>
 </file>
@@ -4499,9 +4487,9 @@
 </file>
 
 <file path=customXml/itemProps3.xml><?xml version="1.0" encoding="utf-8"?>
-<ds:datastoreItem xmlns:ds="http://schemas.openxmlformats.org/officeDocument/2006/customXml" ds:itemID="{F686A812-9DAD-466F-8EA3-C610A859B5F7}">
+<ds:datastoreItem xmlns:ds="http://schemas.openxmlformats.org/officeDocument/2006/customXml" ds:itemID="{B1977F7D-205B-4081-913C-38D41E755F92}">
   <ds:schemaRefs>
-    <ds:schemaRef ds:uri="http://schemas.microsoft.com/sharepoint/v3/contenttype/forms"/>
+    <ds:schemaRef ds:uri="http://www.wps.cn/officeDocument/2013/wpsCustomData"/>
   </ds:schemaRefs>
 </ds:datastoreItem>
 </file>

</xml_diff>